<commit_message>
write up to part process part
</commit_message>
<xml_diff>
--- a/Part3/GIS Assessment Part 3 writeup.docx
+++ b/Part3/GIS Assessment Part 3 writeup.docx
@@ -44,7 +44,13 @@
     </w:p>
     <w:p>
       <w:r>
-        <w:t xml:space="preserve">2. </w:t>
+        <w:rPr>
+          <w:highlight w:val="yellow"/>
+        </w:rPr>
+        <w:t>2</w:t>
+      </w:r>
+      <w:r>
+        <w:t xml:space="preserve">. </w:t>
       </w:r>
       <w:r>
         <w:t xml:space="preserve">Kelly et al, 2015, Assessing the Relationship </w:t>
@@ -65,7 +71,13 @@
     </w:p>
     <w:p>
       <w:r>
-        <w:t xml:space="preserve">3. </w:t>
+        <w:rPr>
+          <w:highlight w:val="yellow"/>
+        </w:rPr>
+        <w:t>3</w:t>
+      </w:r>
+      <w:r>
+        <w:t xml:space="preserve">. </w:t>
       </w:r>
       <w:r>
         <w:t xml:space="preserve">Matthew et al, 2008, </w:t>
@@ -90,7 +102,13 @@
     </w:p>
     <w:p>
       <w:r>
-        <w:t xml:space="preserve">4. </w:t>
+        <w:rPr>
+          <w:highlight w:val="yellow"/>
+        </w:rPr>
+        <w:t>4</w:t>
+      </w:r>
+      <w:r>
+        <w:t xml:space="preserve">. </w:t>
       </w:r>
       <w:proofErr w:type="spellStart"/>
       <w:r>
@@ -111,7 +129,13 @@
     </w:p>
     <w:p>
       <w:r>
-        <w:t xml:space="preserve">5. </w:t>
+        <w:rPr>
+          <w:highlight w:val="yellow"/>
+        </w:rPr>
+        <w:t>5</w:t>
+      </w:r>
+      <w:r>
+        <w:t xml:space="preserve">. </w:t>
       </w:r>
       <w:r>
         <w:t>Lee, 2014, Social vulnerability indicators as a sustainable planning tool</w:t>
@@ -129,21 +153,22 @@
       <w:r>
         <w:t xml:space="preserve"> not only are vulnerable to large-scale flooding during serious flood events, but also have the highest degree of social vulnerability. The final section offers four suggestions concerning the implications of social vulnerability for </w:t>
       </w:r>
-      <w:hyperlink r:id="rId5" w:tooltip="Learn more about Participatory Development" w:history="1">
-        <w:r>
-          <w:rPr>
-            <w:rStyle w:val="a3"/>
-          </w:rPr>
-          <w:t>local development</w:t>
-        </w:r>
-      </w:hyperlink>
-      <w:r>
-        <w:t> planning.</w:t>
-      </w:r>
-    </w:p>
-    <w:p>
-      <w:r>
-        <w:t xml:space="preserve">6. Flanagan, </w:t>
+      <w:r>
+        <w:t>local development </w:t>
+      </w:r>
+      <w:r>
+        <w:t>planning.</w:t>
+      </w:r>
+    </w:p>
+    <w:p>
+      <w:r>
+        <w:rPr>
+          <w:highlight w:val="yellow"/>
+        </w:rPr>
+        <w:t>6</w:t>
+      </w:r>
+      <w:r>
+        <w:t xml:space="preserve">. Flanagan, </w:t>
       </w:r>
       <w:r>
         <w:t xml:space="preserve">2011, </w:t>
@@ -172,7 +197,13 @@
     </w:p>
     <w:p>
       <w:r>
-        <w:t xml:space="preserve">7. </w:t>
+        <w:rPr>
+          <w:highlight w:val="yellow"/>
+        </w:rPr>
+        <w:t>7</w:t>
+      </w:r>
+      <w:r>
+        <w:t xml:space="preserve">. </w:t>
       </w:r>
       <w:r>
         <w:t>Yoon, 2012, Assessment of social vulnerability to natural disasters: a comparative study</w:t>
@@ -185,7 +216,13 @@
     </w:p>
     <w:p>
       <w:r>
-        <w:t xml:space="preserve">8. </w:t>
+        <w:rPr>
+          <w:highlight w:val="yellow"/>
+        </w:rPr>
+        <w:t>8</w:t>
+      </w:r>
+      <w:r>
+        <w:t xml:space="preserve">. </w:t>
       </w:r>
       <w:proofErr w:type="spellStart"/>
       <w:r>
@@ -206,14 +243,18 @@
     </w:p>
     <w:p>
       <w:r>
+        <w:rPr>
+          <w:highlight w:val="yellow"/>
+        </w:rPr>
         <w:lastRenderedPageBreak/>
-        <w:t xml:space="preserve">9. </w:t>
-      </w:r>
-      <w:proofErr w:type="spellStart"/>
-      <w:r>
-        <w:t>Lixin</w:t>
-      </w:r>
-      <w:proofErr w:type="spellEnd"/>
+        <w:t>9</w:t>
+      </w:r>
+      <w:r>
+        <w:t xml:space="preserve">. </w:t>
+      </w:r>
+      <w:r>
+        <w:t>Yi</w:t>
+      </w:r>
       <w:r>
         <w:t xml:space="preserve"> et al, 2014, Analysis of social vulnerability hazards in China</w:t>
       </w:r>
@@ -226,7 +267,13 @@
     <w:p/>
     <w:p>
       <w:r>
-        <w:t>10. Sayers et al, 2017, Flood vulnerability, risk, and social disadvantage: current and future patterns in the UK</w:t>
+        <w:rPr>
+          <w:highlight w:val="yellow"/>
+        </w:rPr>
+        <w:t>10</w:t>
+      </w:r>
+      <w:r>
+        <w:t>. Sayers et al, 2017, Flood vulnerability, risk, and social disadvantage: current and future patterns in the UK</w:t>
       </w:r>
     </w:p>
     <w:p>
@@ -272,34 +319,213 @@
         <w:rPr>
           <w:lang w:val="en"/>
         </w:rPr>
-        <w:t xml:space="preserve">This part of the assessment is focusing on developing a Shiny web app that can map the Social Vulnerability Index (SVI) of neighborhoods in London. </w:t>
-      </w:r>
-    </w:p>
-    <w:p>
-      <w:pPr>
-        <w:rPr>
-          <w:lang w:val="en"/>
-        </w:rPr>
-      </w:pPr>
-      <w:r>
-        <w:rPr>
-          <w:lang w:val="en"/>
-        </w:rPr>
-        <w:t>Context: climate change and natural hazard</w:t>
-      </w:r>
-    </w:p>
-    <w:p>
-      <w:pPr>
-        <w:rPr>
-          <w:lang w:val="en"/>
-        </w:rPr>
-      </w:pPr>
-      <w:r>
-        <w:rPr>
-          <w:lang w:val="en"/>
-        </w:rPr>
-        <w:t>Social vulnerability (index) definition</w:t>
-      </w:r>
+        <w:t>This part of the assessment is focusing on deve</w:t>
+      </w:r>
+      <w:r>
+        <w:rPr>
+          <w:lang w:val="en"/>
+        </w:rPr>
+        <w:t>loping a Sh</w:t>
+      </w:r>
+      <w:r>
+        <w:rPr>
+          <w:lang w:val="en"/>
+        </w:rPr>
+        <w:t>iny web tool</w:t>
+      </w:r>
+      <w:r>
+        <w:rPr>
+          <w:lang w:val="en"/>
+        </w:rPr>
+        <w:t xml:space="preserve"> that produces a Social Vulnerability Index (SVI) </w:t>
+      </w:r>
+      <w:r>
+        <w:rPr>
+          <w:lang w:val="en"/>
+        </w:rPr>
+        <w:t xml:space="preserve">map </w:t>
+      </w:r>
+      <w:r>
+        <w:rPr>
+          <w:lang w:val="en"/>
+        </w:rPr>
+        <w:t xml:space="preserve">of </w:t>
+      </w:r>
+      <w:r>
+        <w:rPr>
+          <w:lang w:val="en"/>
+        </w:rPr>
+        <w:t>London</w:t>
+      </w:r>
+      <w:r>
+        <w:rPr>
+          <w:lang w:val="en"/>
+        </w:rPr>
+        <w:t xml:space="preserve"> based on weighting values of indicators from user input</w:t>
+      </w:r>
+      <w:r>
+        <w:rPr>
+          <w:lang w:val="en"/>
+        </w:rPr>
+        <w:t>.</w:t>
+      </w:r>
+      <w:r>
+        <w:rPr>
+          <w:lang w:val="en"/>
+        </w:rPr>
+        <w:t xml:space="preserve"> </w:t>
+      </w:r>
+      <w:r>
+        <w:rPr>
+          <w:lang w:val="en"/>
+        </w:rPr>
+        <w:t xml:space="preserve">The social vulnerability discussed in this project refers to people’s inability to prepare for, resist with, and recover from certain natural hazard. While </w:t>
+      </w:r>
+      <w:r>
+        <w:rPr>
+          <w:lang w:val="en"/>
+        </w:rPr>
+        <w:t>individuals</w:t>
+      </w:r>
+      <w:r>
+        <w:rPr>
+          <w:lang w:val="en"/>
+        </w:rPr>
+        <w:t xml:space="preserve"> possess d</w:t>
+      </w:r>
+      <w:r>
+        <w:rPr>
+          <w:lang w:val="en"/>
+        </w:rPr>
+        <w:t xml:space="preserve">ifferent resources and abilities based on their physical and social status, different groups of people can be impacted differently by a natural hazard. That is to say, some groups of people may be more disadvantaged </w:t>
+      </w:r>
+      <w:r>
+        <w:rPr>
+          <w:lang w:val="en"/>
+        </w:rPr>
+        <w:t xml:space="preserve">when any hazard happens </w:t>
+      </w:r>
+      <w:r>
+        <w:rPr>
+          <w:lang w:val="en"/>
+        </w:rPr>
+        <w:t>due to lack of information, money, mobility, or immun</w:t>
+      </w:r>
+      <w:r>
+        <w:rPr>
+          <w:lang w:val="en"/>
+        </w:rPr>
+        <w:t xml:space="preserve">ity, and they are those who may need more assistance in the event of emergency. Thus, to better allocate the resource to </w:t>
+      </w:r>
+      <w:r>
+        <w:rPr>
+          <w:lang w:val="en"/>
+        </w:rPr>
+        <w:t>support</w:t>
+      </w:r>
+      <w:r>
+        <w:rPr>
+          <w:lang w:val="en"/>
+        </w:rPr>
+        <w:t xml:space="preserve"> </w:t>
+      </w:r>
+      <w:r>
+        <w:rPr>
+          <w:lang w:val="en"/>
+        </w:rPr>
+        <w:t>those who are really in need, it is essential to understand where the groups with mo</w:t>
+      </w:r>
+      <w:r>
+        <w:rPr>
+          <w:lang w:val="en"/>
+        </w:rPr>
+        <w:t xml:space="preserve">re vulnerability are. Based on this concept, the Social Vulnerability Index, a score calculated from the statistic of related indicators, was introduced to measure </w:t>
+      </w:r>
+      <w:r>
+        <w:rPr>
+          <w:lang w:val="en"/>
+        </w:rPr>
+        <w:t xml:space="preserve">the vulnerability of the </w:t>
+      </w:r>
+      <w:r>
+        <w:rPr>
+          <w:lang w:val="en"/>
+        </w:rPr>
+        <w:t>people in an area.</w:t>
+      </w:r>
+      <w:r>
+        <w:rPr>
+          <w:lang w:val="en"/>
+        </w:rPr>
+        <w:t xml:space="preserve"> Then, by mapping the index, it will be revealed that which areas have people who </w:t>
+      </w:r>
+      <w:r>
+        <w:rPr>
+          <w:lang w:val="en"/>
+        </w:rPr>
+        <w:t xml:space="preserve">can be impacted more by natural hazards thus need more attention. To produce the SVI map </w:t>
+      </w:r>
+      <w:r>
+        <w:rPr>
+          <w:lang w:val="en"/>
+        </w:rPr>
+        <w:t xml:space="preserve">of London </w:t>
+      </w:r>
+      <w:r>
+        <w:rPr>
+          <w:lang w:val="en"/>
+        </w:rPr>
+        <w:t xml:space="preserve">that can help with decision making in risk management, </w:t>
+      </w:r>
+      <w:r>
+        <w:rPr>
+          <w:lang w:val="en"/>
+        </w:rPr>
+        <w:t xml:space="preserve">this project aims to develop a web tool </w:t>
+      </w:r>
+      <w:r>
+        <w:rPr>
+          <w:lang w:val="en"/>
+        </w:rPr>
+        <w:t>with</w:t>
+      </w:r>
+      <w:r>
+        <w:rPr>
+          <w:lang w:val="en"/>
+        </w:rPr>
+        <w:t xml:space="preserve"> the</w:t>
+      </w:r>
+      <w:r>
+        <w:rPr>
+          <w:lang w:val="en"/>
+        </w:rPr>
+        <w:t xml:space="preserve"> flexibility </w:t>
+      </w:r>
+      <w:r>
+        <w:rPr>
+          <w:lang w:val="en"/>
+        </w:rPr>
+        <w:t>of</w:t>
+      </w:r>
+      <w:r>
+        <w:rPr>
+          <w:lang w:val="en"/>
+        </w:rPr>
+        <w:t xml:space="preserve"> choosing indicators and deciding the relevancy of each indicator</w:t>
+      </w:r>
+      <w:r>
+        <w:rPr>
+          <w:lang w:val="en"/>
+        </w:rPr>
+        <w:t xml:space="preserve"> and the ability to calculate and map the SVI. </w:t>
+      </w:r>
+    </w:p>
+    <w:p>
+      <w:pPr>
+        <w:rPr>
+          <w:lang w:val="en"/>
+        </w:rPr>
+      </w:pPr>
     </w:p>
     <w:p>
       <w:pPr>
@@ -324,34 +550,172 @@
         <w:rPr>
           <w:lang w:val="en"/>
         </w:rPr>
-        <w:t>Social vulnerability and community resilience</w:t>
-      </w:r>
-    </w:p>
-    <w:p>
-      <w:pPr>
-        <w:rPr>
-          <w:lang w:val="en"/>
-        </w:rPr>
-      </w:pPr>
-      <w:r>
-        <w:rPr>
-          <w:lang w:val="en"/>
-        </w:rPr>
-        <w:t>Precedents on SVI development: indicator selection, calculation method, tool development</w:t>
-      </w:r>
-    </w:p>
-    <w:p>
-      <w:pPr>
-        <w:rPr>
-          <w:lang w:val="en"/>
-        </w:rPr>
-      </w:pPr>
-      <w:r>
-        <w:rPr>
-          <w:lang w:val="en"/>
-        </w:rPr>
-        <w:t>Evaluation on sensibility of indicators and scale of study</w:t>
-      </w:r>
+        <w:t>The recent studies on social vulnerability has been focusing on the three aspects: the spatial pattern of social vulnerability and it relationship with other socioeconomic characteristics, the devel</w:t>
+      </w:r>
+      <w:r>
+        <w:rPr>
+          <w:lang w:val="en"/>
+        </w:rPr>
+        <w:t>opment of SVI and related tools, and assessment of SVI</w:t>
+      </w:r>
+      <w:r>
+        <w:rPr>
+          <w:lang w:val="en"/>
+        </w:rPr>
+        <w:t xml:space="preserve">. </w:t>
+      </w:r>
+      <w:proofErr w:type="spellStart"/>
+      <w:r>
+        <w:rPr>
+          <w:lang w:val="en"/>
+        </w:rPr>
+        <w:t>Bergstrand</w:t>
+      </w:r>
+      <w:proofErr w:type="spellEnd"/>
+      <w:r>
+        <w:rPr>
+          <w:lang w:val="en"/>
+        </w:rPr>
+        <w:t xml:space="preserve"> et al (2015) verified the correlation between high social vulnerability and low community resilience of American neighborhoods by measuring and mapping these two concepts, and provided more comprehensive portraits of communities in terms of their ability to overcome natural hazards and priority of receiving assistance. </w:t>
+      </w:r>
+      <w:r>
+        <w:rPr>
+          <w:lang w:val="en"/>
+        </w:rPr>
+        <w:t xml:space="preserve">In the study on the spatial pattern of social vulnerability to heat of Greater Atlanta in US, </w:t>
+      </w:r>
+      <w:proofErr w:type="spellStart"/>
+      <w:r>
+        <w:rPr>
+          <w:lang w:val="en"/>
+        </w:rPr>
+        <w:t>Sim</w:t>
+      </w:r>
+      <w:proofErr w:type="spellEnd"/>
+      <w:r>
+        <w:rPr>
+          <w:lang w:val="en"/>
+        </w:rPr>
+        <w:t xml:space="preserve"> (2017) found that areas with high social vulnerability tend to cluster in southern Atlanta. </w:t>
+      </w:r>
+    </w:p>
+    <w:p>
+      <w:pPr>
+        <w:rPr>
+          <w:lang w:val="en"/>
+        </w:rPr>
+      </w:pPr>
+      <w:r>
+        <w:rPr>
+          <w:lang w:val="en"/>
+        </w:rPr>
+        <w:lastRenderedPageBreak/>
+        <w:t xml:space="preserve">In terms of SVI </w:t>
+      </w:r>
+      <w:r>
+        <w:rPr>
+          <w:lang w:val="en"/>
+        </w:rPr>
+        <w:t xml:space="preserve">and tool </w:t>
+      </w:r>
+      <w:r>
+        <w:rPr>
+          <w:lang w:val="en"/>
+        </w:rPr>
+        <w:t>development, Flanagan et al (2011) con</w:t>
+      </w:r>
+      <w:r>
+        <w:rPr>
+          <w:lang w:val="en"/>
+        </w:rPr>
+        <w:t xml:space="preserve">structed the SVI at tract level in the US by summing up the percentile rank of 15 census variables and produced an interactive SVI map. Sayers et al (2017) developed a Neighborhood Flood Vulnerability Index (NFVI) system for UK, in which 27 census variables were used and categorized into 12 indicators and then into four influential characteristics (see figure 1). The </w:t>
+      </w:r>
+      <w:r>
+        <w:rPr>
+          <w:lang w:val="en"/>
+        </w:rPr>
+        <w:t xml:space="preserve">NFVI at different level was calculated by summing up the z-score of each variables with equal weighting. Built upon this research, a map tool displaying the result of NFVI and flood risk projection was developed by researchers from University of Manchester. </w:t>
+      </w:r>
+      <w:r>
+        <w:rPr>
+          <w:lang w:val="en"/>
+        </w:rPr>
+        <w:t>Besides, similar case studies on SVI construction and mapping have been conducted in Norway (</w:t>
+      </w:r>
+      <w:proofErr w:type="spellStart"/>
+      <w:r>
+        <w:rPr>
+          <w:lang w:val="en"/>
+        </w:rPr>
+        <w:t>Holand</w:t>
+      </w:r>
+      <w:proofErr w:type="spellEnd"/>
+      <w:r>
+        <w:rPr>
+          <w:lang w:val="en"/>
+        </w:rPr>
+        <w:t xml:space="preserve"> et al, 2010), China (Yi et al, 2014), and </w:t>
+      </w:r>
+      <w:proofErr w:type="spellStart"/>
+      <w:r>
+        <w:rPr>
+          <w:lang w:val="en"/>
+        </w:rPr>
+        <w:t>Chiayi</w:t>
+      </w:r>
+      <w:proofErr w:type="spellEnd"/>
+      <w:r>
+        <w:rPr>
+          <w:lang w:val="en"/>
+        </w:rPr>
+        <w:t>, Taiwan (Lee, 2014).</w:t>
+      </w:r>
+    </w:p>
+    <w:p>
+      <w:pPr>
+        <w:rPr>
+          <w:lang w:val="en"/>
+        </w:rPr>
+      </w:pPr>
+      <w:r>
+        <w:rPr>
+          <w:lang w:val="en"/>
+        </w:rPr>
+        <w:t xml:space="preserve">For assessment of SVI system, </w:t>
+      </w:r>
+      <w:proofErr w:type="spellStart"/>
+      <w:r>
+        <w:rPr>
+          <w:lang w:val="en"/>
+        </w:rPr>
+        <w:t>Schmidtlein</w:t>
+      </w:r>
+      <w:proofErr w:type="spellEnd"/>
+      <w:r>
+        <w:rPr>
+          <w:lang w:val="en"/>
+        </w:rPr>
+        <w:t xml:space="preserve"> et al (2008) conducted a rather comprehensive research, examining the sensitivity of SVI built with different set of variables, different algorithms, applied to different geographic contexts, and at different scales. </w:t>
+      </w:r>
+      <w:r>
+        <w:rPr>
+          <w:lang w:val="en"/>
+        </w:rPr>
+        <w:t xml:space="preserve">The results indicate that the information conveyed through SVI could be affected by the scale of study (i.e. level of aggregation of the areas) and </w:t>
+      </w:r>
+      <w:r>
+        <w:rPr>
+          <w:lang w:val="en"/>
+        </w:rPr>
+        <w:t xml:space="preserve">algorithm matters when the geographic context differs. That is to say, different places require different way to constructing the index to better represent the vulnerability. The study by Yoon (2012) compares the results of SVI constructed with inductive and deductive methods and found that different outcomes were produced with these two approaches. </w:t>
+      </w:r>
+    </w:p>
+    <w:p>
+      <w:pPr>
+        <w:rPr>
+          <w:lang w:val="en"/>
+        </w:rPr>
+      </w:pPr>
     </w:p>
     <w:p>
       <w:pPr>
@@ -376,34 +740,53 @@
         <w:rPr>
           <w:lang w:val="en"/>
         </w:rPr>
-        <w:t>The meaning of SVI to risk management</w:t>
-      </w:r>
-    </w:p>
-    <w:p>
-      <w:pPr>
-        <w:rPr>
-          <w:lang w:val="en"/>
-        </w:rPr>
-      </w:pPr>
-      <w:r>
-        <w:rPr>
-          <w:lang w:val="en"/>
-        </w:rPr>
-        <w:t>The possibilities and variations on the construction of SVI based on different regions, scales, and method</w:t>
-      </w:r>
-    </w:p>
-    <w:p>
-      <w:pPr>
-        <w:rPr>
-          <w:lang w:val="en"/>
-        </w:rPr>
-      </w:pPr>
-      <w:r>
-        <w:rPr>
-          <w:lang w:val="en"/>
-        </w:rPr>
-        <w:t>The necessity of building a web app to assist with the construction of the SVI and decision making</w:t>
-      </w:r>
+        <w:t xml:space="preserve">Concluded from the literature review, it has been a common sense that understanding the social vulnerability pattern is crucial for more reasonable decision making in risk and disaster management and can better prepare people with support when exposed to any emergency or extreme situations. While various research has been conducted on this subject, the ways to display data and represent the result are limited to plain </w:t>
+      </w:r>
+      <w:proofErr w:type="spellStart"/>
+      <w:r>
+        <w:rPr>
+          <w:lang w:val="en"/>
+        </w:rPr>
+        <w:t>choropleth</w:t>
+      </w:r>
+      <w:proofErr w:type="spellEnd"/>
+      <w:r>
+        <w:rPr>
+          <w:lang w:val="en"/>
+        </w:rPr>
+        <w:t xml:space="preserve"> maps, and very few web maps and tools are available for people to access the information and process the data more efficiently. </w:t>
+      </w:r>
+      <w:r>
+        <w:rPr>
+          <w:lang w:val="en"/>
+        </w:rPr>
+        <w:t xml:space="preserve">Other than this, the existing literatures also suggest that the methods employed to construct the SVI should be decided accordingly in different situations. Besides, variables involved could be vary with different kinds of natural hazards. </w:t>
+      </w:r>
+      <w:r>
+        <w:rPr>
+          <w:lang w:val="en"/>
+        </w:rPr>
+        <w:t xml:space="preserve">Therefore, there is a research gap of developing a tool with which people can map the SVI with some customization on indicators and </w:t>
+      </w:r>
+      <w:r>
+        <w:rPr>
+          <w:lang w:val="en"/>
+        </w:rPr>
+        <w:t>test with different possibilities</w:t>
+      </w:r>
+      <w:r>
+        <w:rPr>
+          <w:lang w:val="en"/>
+        </w:rPr>
+        <w:t xml:space="preserve"> more easily. </w:t>
+      </w:r>
+    </w:p>
+    <w:p>
+      <w:pPr>
+        <w:rPr>
+          <w:lang w:val="en"/>
+        </w:rPr>
+      </w:pPr>
     </w:p>
     <w:p>
       <w:pPr>
@@ -428,50 +811,125 @@
         <w:rPr>
           <w:lang w:val="en"/>
         </w:rPr>
-        <w:t xml:space="preserve">Web app, two layers (SVI and Natural Hazards), base map, </w:t>
-      </w:r>
-      <w:proofErr w:type="spellStart"/>
-      <w:r>
-        <w:rPr>
-          <w:lang w:val="en"/>
-        </w:rPr>
-        <w:t>svi</w:t>
-      </w:r>
-      <w:proofErr w:type="spellEnd"/>
-      <w:r>
-        <w:rPr>
-          <w:lang w:val="en"/>
-        </w:rPr>
-        <w:t xml:space="preserve"> is calculated reactively based on user input on selected variables and weighting, download the output </w:t>
-      </w:r>
-      <w:proofErr w:type="spellStart"/>
-      <w:r>
-        <w:rPr>
-          <w:lang w:val="en"/>
-        </w:rPr>
-        <w:t>svi</w:t>
-      </w:r>
-      <w:proofErr w:type="spellEnd"/>
-      <w:r>
-        <w:rPr>
-          <w:lang w:val="en"/>
-        </w:rPr>
-        <w:t>/</w:t>
-      </w:r>
-      <w:proofErr w:type="spellStart"/>
-      <w:r>
-        <w:rPr>
-          <w:lang w:val="en"/>
-        </w:rPr>
-        <w:t>shp</w:t>
-      </w:r>
-      <w:proofErr w:type="spellEnd"/>
-      <w:r>
-        <w:rPr>
-          <w:lang w:val="en"/>
-        </w:rPr>
-        <w:t>, display the info of selected area</w:t>
-      </w:r>
+        <w:t xml:space="preserve">While there are lots of possibilities with this web tool, in this project it will be focused on developing a prototype based on London with some basic functions. </w:t>
+      </w:r>
+      <w:r>
+        <w:rPr>
+          <w:lang w:val="en"/>
+        </w:rPr>
+        <w:t xml:space="preserve">The main feature of this tool to calculate the SVI of London LSOAs by adding weighted z-scores of 12 related census variables with weights decided by users and display the SVI map. </w:t>
+      </w:r>
+      <w:r>
+        <w:rPr>
+          <w:lang w:val="en"/>
+        </w:rPr>
+        <w:t>Although the variables related to social vulnerability could be massive</w:t>
+      </w:r>
+      <w:r>
+        <w:rPr>
+          <w:lang w:val="en"/>
+        </w:rPr>
+        <w:t xml:space="preserve"> and there are algorithms other than weighted sum of z-scores</w:t>
+      </w:r>
+      <w:r>
+        <w:rPr>
+          <w:lang w:val="en"/>
+        </w:rPr>
+        <w:t xml:space="preserve">, </w:t>
+      </w:r>
+      <w:r>
+        <w:rPr>
+          <w:lang w:val="en"/>
+        </w:rPr>
+        <w:t>only 12 variables and one algorithm were involved</w:t>
+      </w:r>
+      <w:r>
+        <w:rPr>
+          <w:lang w:val="en"/>
+        </w:rPr>
+        <w:t xml:space="preserve"> in this case due to the data availability and in order to control the complexity of the project. </w:t>
+      </w:r>
+      <w:r>
+        <w:rPr>
+          <w:lang w:val="en"/>
+        </w:rPr>
+        <w:t xml:space="preserve">The chosen of variables and algorithm is based on the research by Sayers et al (2017) due to the similarity of geographic context. </w:t>
+      </w:r>
+    </w:p>
+    <w:p>
+      <w:pPr>
+        <w:rPr>
+          <w:lang w:val="en"/>
+        </w:rPr>
+      </w:pPr>
+      <w:r>
+        <w:rPr>
+          <w:lang w:val="en"/>
+        </w:rPr>
+        <w:lastRenderedPageBreak/>
+        <w:t xml:space="preserve">As illustrated by the graph below, the tool will have three main features at this stage: </w:t>
+      </w:r>
+      <w:r>
+        <w:rPr>
+          <w:lang w:val="en"/>
+        </w:rPr>
+        <w:t>1. a</w:t>
+      </w:r>
+      <w:r>
+        <w:rPr>
+          <w:lang w:val="en"/>
+        </w:rPr>
+        <w:t xml:space="preserve"> contr</w:t>
+      </w:r>
+      <w:r>
+        <w:rPr>
+          <w:lang w:val="en"/>
+        </w:rPr>
+        <w:t xml:space="preserve">ol panel for users to choose variables needed and adjust their weights in the calculation; </w:t>
+      </w:r>
+      <w:r>
+        <w:rPr>
+          <w:lang w:val="en"/>
+        </w:rPr>
+        <w:t xml:space="preserve">2. </w:t>
+      </w:r>
+      <w:r>
+        <w:rPr>
+          <w:lang w:val="en"/>
+        </w:rPr>
+        <w:t>d</w:t>
+      </w:r>
+      <w:r>
+        <w:rPr>
+          <w:lang w:val="en"/>
+        </w:rPr>
+        <w:t xml:space="preserve">isplay the SVI map of London based on user input; </w:t>
+      </w:r>
+      <w:r>
+        <w:rPr>
+          <w:lang w:val="en"/>
+        </w:rPr>
+        <w:t xml:space="preserve">3. overlay the hazard maps including </w:t>
+      </w:r>
+      <w:r>
+        <w:rPr>
+          <w:lang w:val="en"/>
+        </w:rPr>
+        <w:t>flood map and air pollution map</w:t>
+      </w:r>
+      <w:r>
+        <w:rPr>
+          <w:lang w:val="en"/>
+        </w:rPr>
+        <w:t xml:space="preserve">. </w:t>
+      </w:r>
+    </w:p>
+    <w:p>
+      <w:pPr>
+        <w:rPr>
+          <w:lang w:val="en"/>
+        </w:rPr>
+      </w:pPr>
     </w:p>
     <w:p>
       <w:pPr>
@@ -504,210 +962,217 @@
           <w:lang w:val="en"/>
         </w:rPr>
       </w:pPr>
-      <w:r>
-        <w:rPr>
-          <w:lang w:val="en"/>
-        </w:rPr>
-        <w:t>AOI: London</w:t>
-      </w:r>
-    </w:p>
-    <w:p>
-      <w:pPr>
-        <w:rPr>
-          <w:lang w:val="en"/>
-        </w:rPr>
-      </w:pPr>
-      <w:r>
-        <w:rPr>
-          <w:lang w:val="en"/>
-        </w:rPr>
-        <w:t>Level of Measurement: Lower Layer Super Output Area (LSOA)</w:t>
-      </w:r>
-    </w:p>
-    <w:p>
-      <w:pPr>
-        <w:rPr>
-          <w:lang w:val="en"/>
-        </w:rPr>
-      </w:pPr>
-      <w:r>
-        <w:rPr>
-          <w:lang w:val="en"/>
-        </w:rPr>
-        <w:t>Data: 2011 Census and …</w:t>
-      </w:r>
-    </w:p>
-    <w:p>
-      <w:pPr>
-        <w:rPr>
-          <w:lang w:val="en"/>
-        </w:rPr>
-      </w:pPr>
-      <w:r>
-        <w:rPr>
-          <w:lang w:val="en"/>
-        </w:rPr>
-        <w:lastRenderedPageBreak/>
-        <w:t>Limited Variables?</w:t>
-      </w:r>
-    </w:p>
-    <w:p>
-      <w:pPr>
-        <w:rPr>
-          <w:lang w:val="en"/>
-        </w:rPr>
-      </w:pPr>
-      <w:r>
-        <w:rPr>
-          <w:lang w:val="en"/>
-        </w:rPr>
-        <w:t>Based on weighting method</w:t>
-      </w:r>
-      <w:r>
-        <w:rPr>
-          <w:lang w:val="en"/>
-        </w:rPr>
-        <w:t>, z-value</w:t>
-      </w:r>
-    </w:p>
-    <w:p>
-      <w:pPr>
-        <w:rPr>
-          <w:lang w:val="en"/>
-        </w:rPr>
-      </w:pPr>
-      <w:r>
-        <w:rPr>
-          <w:lang w:val="en"/>
-        </w:rPr>
-        <w:t>Tool used: R, Shiny package</w:t>
-      </w:r>
-    </w:p>
-    <w:p>
-      <w:pPr>
-        <w:rPr>
-          <w:lang w:val="en"/>
-        </w:rPr>
-      </w:pPr>
-      <w:r>
-        <w:rPr>
-          <w:lang w:val="en"/>
-        </w:rPr>
-        <w:t>6. Limitations and Future Research</w:t>
-      </w:r>
-    </w:p>
-    <w:p>
-      <w:pPr>
-        <w:rPr>
-          <w:lang w:val="en"/>
-        </w:rPr>
-      </w:pPr>
-      <w:r>
-        <w:rPr>
-          <w:lang w:val="en"/>
-        </w:rPr>
-        <w:t xml:space="preserve">Provide basic spatial pattern report (statistic summary, clustering, </w:t>
-      </w:r>
-      <w:proofErr w:type="spellStart"/>
-      <w:r>
-        <w:rPr>
-          <w:lang w:val="en"/>
-        </w:rPr>
-        <w:t>etc</w:t>
-      </w:r>
-      <w:proofErr w:type="spellEnd"/>
-      <w:r>
-        <w:rPr>
-          <w:lang w:val="en"/>
-        </w:rPr>
-        <w:t>, might be realized this time? If do, need an example of the using of app and interpretation of the results</w:t>
-      </w:r>
-      <w:r>
-        <w:rPr>
-          <w:lang w:val="en"/>
-        </w:rPr>
-        <w:t>)</w:t>
-      </w:r>
-    </w:p>
-    <w:p>
-      <w:pPr>
-        <w:rPr>
-          <w:lang w:val="en"/>
-        </w:rPr>
-      </w:pPr>
-      <w:r>
-        <w:rPr>
-          <w:lang w:val="en"/>
-        </w:rPr>
-        <w:t>More variables</w:t>
-      </w:r>
-    </w:p>
-    <w:p>
-      <w:pPr>
-        <w:rPr>
-          <w:lang w:val="en"/>
-        </w:rPr>
-      </w:pPr>
-      <w:r>
-        <w:rPr>
-          <w:lang w:val="en"/>
-        </w:rPr>
-        <w:t>More factors related to environment hazards and risk management (e.g. physical/built environment)</w:t>
-      </w:r>
-    </w:p>
-    <w:p>
-      <w:pPr>
-        <w:rPr>
-          <w:lang w:val="en"/>
-        </w:rPr>
-      </w:pPr>
-      <w:r>
-        <w:rPr>
-          <w:lang w:val="en"/>
-        </w:rPr>
-        <w:t>More methods of calculation</w:t>
-      </w:r>
-    </w:p>
-    <w:p>
-      <w:pPr>
-        <w:rPr>
-          <w:lang w:val="en"/>
-        </w:rPr>
-      </w:pPr>
-      <w:r>
-        <w:rPr>
-          <w:lang w:val="en"/>
-        </w:rPr>
-        <w:t>Info at different scales</w:t>
-      </w:r>
-    </w:p>
-    <w:p>
-      <w:pPr>
-        <w:rPr>
-          <w:lang w:val="en"/>
-        </w:rPr>
-      </w:pPr>
-      <w:r>
-        <w:rPr>
-          <w:lang w:val="en"/>
-        </w:rPr>
-        <w:t>More options for downloadable files</w:t>
-      </w:r>
-    </w:p>
-    <w:p>
-      <w:pPr>
-        <w:rPr>
-          <w:lang w:val="en"/>
-        </w:rPr>
-      </w:pPr>
-      <w:r>
-        <w:rPr>
-          <w:lang w:val="en"/>
-        </w:rPr>
-        <w:t>Incorporate the part of variable analysis and model building (weighting decision)</w:t>
-      </w:r>
       <w:bookmarkStart w:id="1" w:name="_GoBack"/>
       <w:bookmarkEnd w:id="1"/>
+    </w:p>
+    <w:p>
+      <w:pPr>
+        <w:rPr>
+          <w:lang w:val="en"/>
+        </w:rPr>
+      </w:pPr>
+      <w:r>
+        <w:rPr>
+          <w:lang w:val="en"/>
+        </w:rPr>
+        <w:t>AOI: London</w:t>
+      </w:r>
+    </w:p>
+    <w:p>
+      <w:pPr>
+        <w:rPr>
+          <w:lang w:val="en"/>
+        </w:rPr>
+      </w:pPr>
+      <w:r>
+        <w:rPr>
+          <w:lang w:val="en"/>
+        </w:rPr>
+        <w:t>Level of Measurement: Lower Layer Super Output Area (LSOA)</w:t>
+      </w:r>
+    </w:p>
+    <w:p>
+      <w:pPr>
+        <w:rPr>
+          <w:lang w:val="en"/>
+        </w:rPr>
+      </w:pPr>
+      <w:r>
+        <w:rPr>
+          <w:lang w:val="en"/>
+        </w:rPr>
+        <w:t>Data: 2011 Census and …</w:t>
+      </w:r>
+    </w:p>
+    <w:p>
+      <w:pPr>
+        <w:rPr>
+          <w:lang w:val="en"/>
+        </w:rPr>
+      </w:pPr>
+      <w:r>
+        <w:rPr>
+          <w:lang w:val="en"/>
+        </w:rPr>
+        <w:t>Limited Variables?</w:t>
+      </w:r>
+    </w:p>
+    <w:p>
+      <w:pPr>
+        <w:rPr>
+          <w:lang w:val="en"/>
+        </w:rPr>
+      </w:pPr>
+      <w:r>
+        <w:rPr>
+          <w:lang w:val="en"/>
+        </w:rPr>
+        <w:t>Based on weighting method</w:t>
+      </w:r>
+      <w:r>
+        <w:rPr>
+          <w:lang w:val="en"/>
+        </w:rPr>
+        <w:t>, z-value</w:t>
+      </w:r>
+    </w:p>
+    <w:p>
+      <w:pPr>
+        <w:rPr>
+          <w:lang w:val="en"/>
+        </w:rPr>
+      </w:pPr>
+      <w:r>
+        <w:rPr>
+          <w:lang w:val="en"/>
+        </w:rPr>
+        <w:t>Tool used: R, Shiny package</w:t>
+      </w:r>
+    </w:p>
+    <w:p>
+      <w:pPr>
+        <w:rPr>
+          <w:lang w:val="en"/>
+        </w:rPr>
+      </w:pPr>
+    </w:p>
+    <w:p>
+      <w:pPr>
+        <w:rPr>
+          <w:lang w:val="en"/>
+        </w:rPr>
+      </w:pPr>
+      <w:r>
+        <w:rPr>
+          <w:lang w:val="en"/>
+        </w:rPr>
+        <w:t>6. Limitations and Future Research</w:t>
+      </w:r>
+    </w:p>
+    <w:p>
+      <w:pPr>
+        <w:rPr>
+          <w:lang w:val="en"/>
+        </w:rPr>
+      </w:pPr>
+      <w:r>
+        <w:rPr>
+          <w:lang w:val="en"/>
+        </w:rPr>
+        <w:t xml:space="preserve">Provide basic spatial pattern report (statistic summary, clustering, </w:t>
+      </w:r>
+      <w:proofErr w:type="spellStart"/>
+      <w:r>
+        <w:rPr>
+          <w:lang w:val="en"/>
+        </w:rPr>
+        <w:t>etc</w:t>
+      </w:r>
+      <w:proofErr w:type="spellEnd"/>
+      <w:r>
+        <w:rPr>
+          <w:lang w:val="en"/>
+        </w:rPr>
+        <w:t>, might be realized this time? If do, need an example of the using of app and interpretation of the results)</w:t>
+      </w:r>
+    </w:p>
+    <w:p>
+      <w:pPr>
+        <w:rPr>
+          <w:lang w:val="en"/>
+        </w:rPr>
+      </w:pPr>
+      <w:r>
+        <w:rPr>
+          <w:lang w:val="en"/>
+        </w:rPr>
+        <w:t>More variables</w:t>
+      </w:r>
+    </w:p>
+    <w:p>
+      <w:pPr>
+        <w:rPr>
+          <w:lang w:val="en"/>
+        </w:rPr>
+      </w:pPr>
+      <w:r>
+        <w:rPr>
+          <w:lang w:val="en"/>
+        </w:rPr>
+        <w:t>More factors related to environment hazards and risk management (e.g. physical/built environment)</w:t>
+      </w:r>
+    </w:p>
+    <w:p>
+      <w:pPr>
+        <w:rPr>
+          <w:lang w:val="en"/>
+        </w:rPr>
+      </w:pPr>
+      <w:r>
+        <w:rPr>
+          <w:lang w:val="en"/>
+        </w:rPr>
+        <w:t>More methods of calculation</w:t>
+      </w:r>
+    </w:p>
+    <w:p>
+      <w:pPr>
+        <w:rPr>
+          <w:lang w:val="en"/>
+        </w:rPr>
+      </w:pPr>
+      <w:r>
+        <w:rPr>
+          <w:lang w:val="en"/>
+        </w:rPr>
+        <w:t>Info at different scales</w:t>
+      </w:r>
+    </w:p>
+    <w:p>
+      <w:pPr>
+        <w:rPr>
+          <w:lang w:val="en"/>
+        </w:rPr>
+      </w:pPr>
+      <w:r>
+        <w:rPr>
+          <w:lang w:val="en"/>
+        </w:rPr>
+        <w:t>More options for downloadable files</w:t>
+      </w:r>
+    </w:p>
+    <w:p>
+      <w:pPr>
+        <w:rPr>
+          <w:lang w:val="en"/>
+        </w:rPr>
+      </w:pPr>
+      <w:r>
+        <w:rPr>
+          <w:lang w:val="en"/>
+        </w:rPr>
+        <w:t>Incorporate the part of variable analysis and model building (weighting decision)</w:t>
+      </w:r>
     </w:p>
     <w:p>
       <w:pPr>
@@ -1512,7 +1977,7 @@
 </file>
 
 <file path=customXml/itemProps1.xml><?xml version="1.0" encoding="utf-8"?>
-<ds:datastoreItem xmlns:ds="http://schemas.openxmlformats.org/officeDocument/2006/customXml" ds:itemID="{B2EEFDA7-A692-4370-9884-86776393FAED}">
+<ds:datastoreItem xmlns:ds="http://schemas.openxmlformats.org/officeDocument/2006/customXml" ds:itemID="{8ECAB64F-3079-4427-9440-B970CC2D7E28}">
   <ds:schemaRefs>
     <ds:schemaRef ds:uri="http://schemas.openxmlformats.org/officeDocument/2006/bibliography"/>
   </ds:schemaRefs>

</xml_diff>